<commit_message>
Update haghighat videos notes.docx
</commit_message>
<xml_diff>
--- a/Computer Networks/haghighat videos notes.docx
+++ b/Computer Networks/haghighat videos notes.docx
@@ -1,6 +1,6 @@
 
 <file path=word/document.xml><?xml version="1.0" encoding="utf-8"?>
-<w:document xmlns:wpc="http://schemas.microsoft.com/office/word/2010/wordprocessingCanvas" xmlns:cx="http://schemas.microsoft.com/office/drawing/2014/chartex" xmlns:cx1="http://schemas.microsoft.com/office/drawing/2015/9/8/chartex" xmlns:cx2="http://schemas.microsoft.com/office/drawing/2015/10/21/chartex" xmlns:cx3="http://schemas.microsoft.com/office/drawing/2016/5/9/chartex" xmlns:cx4="http://schemas.microsoft.com/office/drawing/2016/5/10/chartex" xmlns:cx5="http://schemas.microsoft.com/office/drawing/2016/5/11/chartex" xmlns:cx6="http://schemas.microsoft.com/office/drawing/2016/5/12/chartex" xmlns:cx7="http://schemas.microsoft.com/office/drawing/2016/5/13/chartex" xmlns:cx8="http://schemas.microsoft.com/office/drawing/2016/5/14/chartex" xmlns:mc="http://schemas.openxmlformats.org/markup-compatibility/2006" xmlns:aink="http://schemas.microsoft.com/office/drawing/2016/ink" xmlns:am3d="http://schemas.microsoft.com/office/drawing/2017/model3d" xmlns:o="urn:schemas-microsoft-com:office:office" xmlns:oel="http://schemas.microsoft.com/office/2019/extlst" xmlns:r="http://schemas.openxmlformats.org/officeDocument/2006/relationships" xmlns:m="http://schemas.openxmlformats.org/officeDocument/2006/math" xmlns:v="urn:schemas-microsoft-com:vml" xmlns:wp14="http://schemas.microsoft.com/office/word/2010/wordprocessingDrawing" xmlns:wp="http://schemas.openxmlformats.org/drawingml/2006/wordprocessingDrawing" xmlns:w10="urn:schemas-microsoft-com:office:word" xmlns:w="http://schemas.openxmlformats.org/wordprocessingml/2006/main" xmlns:w14="http://schemas.microsoft.com/office/word/2010/wordml" xmlns:w15="http://schemas.microsoft.com/office/word/2012/wordml" xmlns:w16cex="http://schemas.microsoft.com/office/word/2018/wordml/cex" xmlns:w16cid="http://schemas.microsoft.com/office/word/2016/wordml/cid" xmlns:w16="http://schemas.microsoft.com/office/word/2018/wordml" xmlns:w16sdtdh="http://schemas.microsoft.com/office/word/2020/wordml/sdtdatahash" xmlns:w16se="http://schemas.microsoft.com/office/word/2015/wordml/symex" xmlns:wpg="http://schemas.microsoft.com/office/word/2010/wordprocessingGroup" xmlns:wpi="http://schemas.microsoft.com/office/word/2010/wordprocessingInk" xmlns:wne="http://schemas.microsoft.com/office/word/2006/wordml" xmlns:wps="http://schemas.microsoft.com/office/word/2010/wordprocessingShape" mc:Ignorable="w14 w15 w16se w16cid w16 w16cex w16sdtdh wp14">
+<w:document xmlns:wpc="http://schemas.microsoft.com/office/word/2010/wordprocessingCanvas" xmlns:cx="http://schemas.microsoft.com/office/drawing/2014/chartex" xmlns:cx1="http://schemas.microsoft.com/office/drawing/2015/9/8/chartex" xmlns:cx2="http://schemas.microsoft.com/office/drawing/2015/10/21/chartex" xmlns:cx3="http://schemas.microsoft.com/office/drawing/2016/5/9/chartex" xmlns:cx4="http://schemas.microsoft.com/office/drawing/2016/5/10/chartex" xmlns:cx5="http://schemas.microsoft.com/office/drawing/2016/5/11/chartex" xmlns:cx6="http://schemas.microsoft.com/office/drawing/2016/5/12/chartex" xmlns:cx7="http://schemas.microsoft.com/office/drawing/2016/5/13/chartex" xmlns:cx8="http://schemas.microsoft.com/office/drawing/2016/5/14/chartex" xmlns:mc="http://schemas.openxmlformats.org/markup-compatibility/2006" xmlns:aink="http://schemas.microsoft.com/office/drawing/2016/ink" xmlns:am3d="http://schemas.microsoft.com/office/drawing/2017/model3d" xmlns:o="urn:schemas-microsoft-com:office:office" xmlns:oel="http://schemas.microsoft.com/office/2019/extlst" xmlns:r="http://schemas.openxmlformats.org/officeDocument/2006/relationships" xmlns:m="http://schemas.openxmlformats.org/officeDocument/2006/math" xmlns:v="urn:schemas-microsoft-com:vml" xmlns:wp14="http://schemas.microsoft.com/office/word/2010/wordprocessingDrawing" xmlns:wp="http://schemas.openxmlformats.org/drawingml/2006/wordprocessingDrawing" xmlns:w10="urn:schemas-microsoft-com:office:word" xmlns:w="http://schemas.openxmlformats.org/wordprocessingml/2006/main" xmlns:w14="http://schemas.microsoft.com/office/word/2010/wordml" xmlns:w15="http://schemas.microsoft.com/office/word/2012/wordml" xmlns:w16cex="http://schemas.microsoft.com/office/word/2018/wordml/cex" xmlns:w16cid="http://schemas.microsoft.com/office/word/2016/wordml/cid" xmlns:w16="http://schemas.microsoft.com/office/word/2018/wordml" xmlns:w16du="http://schemas.microsoft.com/office/word/2023/wordml/word16du" xmlns:w16sdtdh="http://schemas.microsoft.com/office/word/2020/wordml/sdtdatahash" xmlns:w16se="http://schemas.microsoft.com/office/word/2015/wordml/symex" xmlns:wpg="http://schemas.microsoft.com/office/word/2010/wordprocessingGroup" xmlns:wpi="http://schemas.microsoft.com/office/word/2010/wordprocessingInk" xmlns:wne="http://schemas.microsoft.com/office/word/2006/wordml" xmlns:wps="http://schemas.microsoft.com/office/word/2010/wordprocessingShape" mc:Ignorable="w14 w15 w16se w16cid w16 w16cex w16sdtdh w16du wp14">
   <w:body>
     <w:p>
       <w:pPr>
@@ -120,7 +120,6 @@
     <w:p>
       <w:pPr>
         <w:bidi/>
-        <w:jc w:val="both"/>
         <w:rPr>
           <w:rFonts w:cs="B Mitra"/>
           <w:sz w:val="28"/>
@@ -6040,31 +6039,7 @@
           <w:rtl/>
           <w:lang w:bidi="fa-IR"/>
         </w:rPr>
-        <w:t xml:space="preserve">ما تاخیر را نمیتوانیم صفر کنیم ولی جیتر را میشود کم کرد. همان کاری که یوتیوب و </w:t>
-      </w:r>
-      <w:proofErr w:type="spellStart"/>
-      <w:r>
-        <w:rPr>
-          <w:rFonts w:cs="B Mitra" w:hint="cs"/>
-          <w:color w:val="000000" w:themeColor="text1"/>
-          <w:sz w:val="36"/>
-          <w:szCs w:val="36"/>
-          <w:rtl/>
-          <w:lang w:bidi="fa-IR"/>
-        </w:rPr>
-        <w:t>نتفلیکس</w:t>
-      </w:r>
-      <w:proofErr w:type="spellEnd"/>
-      <w:r>
-        <w:rPr>
-          <w:rFonts w:cs="B Mitra" w:hint="cs"/>
-          <w:color w:val="000000" w:themeColor="text1"/>
-          <w:sz w:val="36"/>
-          <w:szCs w:val="36"/>
-          <w:rtl/>
-          <w:lang w:bidi="fa-IR"/>
-        </w:rPr>
-        <w:t xml:space="preserve"> میکند اول آن چند ثانیه صبر میکند و یک بافر میگذارد و بعد پخش میکند چون اول هست کاربر را اذیت نمیکند. </w:t>
+        <w:t xml:space="preserve">ما تاخیر را نمیتوانیم صفر کنیم ولی جیتر را میشود کم کرد. همان کاری که یوتیوب و نتفلیکس میکند اول آن چند ثانیه صبر میکند و یک بافر میگذارد و بعد پخش میکند چون اول هست کاربر را اذیت نمیکند. </w:t>
       </w:r>
       <w:r>
         <w:rPr>
@@ -7172,7 +7147,6 @@
         </w:rPr>
         <w:t xml:space="preserve">البته در بانک مثلا </w:t>
       </w:r>
-      <w:proofErr w:type="spellStart"/>
       <w:r>
         <w:rPr>
           <w:rFonts w:cs="B Mitra"/>
@@ -7181,18 +7155,18 @@
           <w:szCs w:val="36"/>
           <w:lang w:bidi="fa-IR"/>
         </w:rPr>
-        <w:t>m m</w:t>
-      </w:r>
-      <w:proofErr w:type="spellEnd"/>
-      <w:r>
-        <w:rPr>
-          <w:rFonts w:cs="B Mitra"/>
+        <w:t>m m 3</w:t>
+      </w:r>
+      <w:r>
+        <w:rPr>
+          <w:rFonts w:cs="B Mitra" w:hint="cs"/>
           <w:color w:val="000000" w:themeColor="text1"/>
           <w:sz w:val="36"/>
           <w:szCs w:val="36"/>
-          <w:lang w:bidi="fa-IR"/>
-        </w:rPr>
-        <w:t xml:space="preserve"> 3</w:t>
+          <w:rtl/>
+          <w:lang w:bidi="fa-IR"/>
+        </w:rPr>
+        <w:t xml:space="preserve"> هست چون 3 تا سرویس دهنده موازی داریم که از یک نوع هستند. </w:t>
       </w:r>
       <w:r>
         <w:rPr>
@@ -7203,28 +7177,28 @@
           <w:rtl/>
           <w:lang w:bidi="fa-IR"/>
         </w:rPr>
-        <w:t xml:space="preserve"> هست چون 3 تا سرویس دهنده موازی داریم که از یک نوع هستند. </w:t>
-      </w:r>
-      <w:r>
-        <w:rPr>
-          <w:rFonts w:cs="B Mitra" w:hint="cs"/>
+        <w:t xml:space="preserve">اون بینهایت هم ظرفیت صف هست که معمولا بینهایت هست یا در نظر نمیگیریم روش نوبت بندی هم مثلا </w:t>
+      </w:r>
+      <w:r>
+        <w:rPr>
+          <w:rFonts w:cs="B Mitra"/>
           <w:color w:val="000000" w:themeColor="text1"/>
           <w:sz w:val="36"/>
           <w:szCs w:val="36"/>
-          <w:rtl/>
-          <w:lang w:bidi="fa-IR"/>
-        </w:rPr>
-        <w:t xml:space="preserve">اون بینهایت هم ظرفیت صف هست که معمولا بینهایت هست یا در نظر نمیگیریم روش نوبت بندی هم مثلا </w:t>
-      </w:r>
-      <w:r>
-        <w:rPr>
-          <w:rFonts w:cs="B Mitra"/>
+          <w:lang w:bidi="fa-IR"/>
+        </w:rPr>
+        <w:t>FCFS</w:t>
+      </w:r>
+      <w:r>
+        <w:rPr>
+          <w:rFonts w:cs="B Mitra" w:hint="cs"/>
           <w:color w:val="000000" w:themeColor="text1"/>
           <w:sz w:val="36"/>
           <w:szCs w:val="36"/>
-          <w:lang w:bidi="fa-IR"/>
-        </w:rPr>
-        <w:t>FCFS</w:t>
+          <w:rtl/>
+          <w:lang w:bidi="fa-IR"/>
+        </w:rPr>
+        <w:t xml:space="preserve"> هست. </w:t>
       </w:r>
       <w:r>
         <w:rPr>
@@ -7235,50 +7209,17 @@
           <w:rtl/>
           <w:lang w:bidi="fa-IR"/>
         </w:rPr>
-        <w:t xml:space="preserve"> هست. </w:t>
-      </w:r>
-      <w:r>
-        <w:rPr>
-          <w:rFonts w:cs="B Mitra" w:hint="cs"/>
+        <w:t xml:space="preserve">به صورت دیفالت همین صف </w:t>
+      </w:r>
+      <w:r>
+        <w:rPr>
+          <w:rFonts w:cs="B Mitra"/>
           <w:color w:val="000000" w:themeColor="text1"/>
           <w:sz w:val="36"/>
           <w:szCs w:val="36"/>
-          <w:rtl/>
-          <w:lang w:bidi="fa-IR"/>
-        </w:rPr>
-        <w:t xml:space="preserve">به صورت دیفالت همین صف </w:t>
-      </w:r>
-      <w:r>
-        <w:rPr>
-          <w:rFonts w:cs="B Mitra"/>
-          <w:color w:val="000000" w:themeColor="text1"/>
-          <w:sz w:val="36"/>
-          <w:szCs w:val="36"/>
-          <w:lang w:bidi="fa-IR"/>
-        </w:rPr>
-        <w:t xml:space="preserve">M </w:t>
-      </w:r>
-      <w:proofErr w:type="spellStart"/>
-      <w:r>
-        <w:rPr>
-          <w:rFonts w:cs="B Mitra"/>
-          <w:color w:val="000000" w:themeColor="text1"/>
-          <w:sz w:val="36"/>
-          <w:szCs w:val="36"/>
-          <w:lang w:bidi="fa-IR"/>
-        </w:rPr>
-        <w:t>M</w:t>
-      </w:r>
-      <w:proofErr w:type="spellEnd"/>
-      <w:r>
-        <w:rPr>
-          <w:rFonts w:cs="B Mitra"/>
-          <w:color w:val="000000" w:themeColor="text1"/>
-          <w:sz w:val="36"/>
-          <w:szCs w:val="36"/>
-          <w:lang w:bidi="fa-IR"/>
-        </w:rPr>
-        <w:t xml:space="preserve"> 1</w:t>
+          <w:lang w:bidi="fa-IR"/>
+        </w:rPr>
+        <w:t>M M 1</w:t>
       </w:r>
       <w:r>
         <w:rPr>
@@ -7447,31 +7388,7 @@
           <w:rtl/>
           <w:lang w:bidi="fa-IR"/>
         </w:rPr>
-        <w:t xml:space="preserve">چرا ؟ چون وقتی شدت ترافیک به 1 میل کند مجانب باشد یعنی لاندا دارد به میو نزدیک میشود و وقتی نزدیک شود تاخیر صف </w:t>
-      </w:r>
-      <w:proofErr w:type="spellStart"/>
-      <w:r>
-        <w:rPr>
-          <w:rFonts w:cs="B Mitra" w:hint="cs"/>
-          <w:color w:val="000000" w:themeColor="text1"/>
-          <w:sz w:val="36"/>
-          <w:szCs w:val="36"/>
-          <w:rtl/>
-          <w:lang w:bidi="fa-IR"/>
-        </w:rPr>
-        <w:t>مخرجش</w:t>
-      </w:r>
-      <w:proofErr w:type="spellEnd"/>
-      <w:r>
-        <w:rPr>
-          <w:rFonts w:cs="B Mitra" w:hint="cs"/>
-          <w:color w:val="000000" w:themeColor="text1"/>
-          <w:sz w:val="36"/>
-          <w:szCs w:val="36"/>
-          <w:rtl/>
-          <w:lang w:bidi="fa-IR"/>
-        </w:rPr>
-        <w:t xml:space="preserve"> که منها این 2 بود صفر میشود و میشود 1 بر روی صفر که میشود بینهایت. </w:t>
+        <w:t xml:space="preserve">چرا ؟ چون وقتی شدت ترافیک به 1 میل کند مجانب باشد یعنی لاندا دارد به میو نزدیک میشود و وقتی نزدیک شود تاخیر صف مخرجش که منها این 2 بود صفر میشود و میشود 1 بر روی صفر که میشود بینهایت. </w:t>
       </w:r>
     </w:p>
     <w:p>
@@ -9293,7 +9210,6 @@
         </w:rPr>
         <w:t xml:space="preserve">فرمول نهایی </w:t>
       </w:r>
-      <w:proofErr w:type="spellStart"/>
       <w:r>
         <w:rPr>
           <w:rFonts w:ascii="Comic Sans MS" w:hAnsi="Comic Sans MS" w:cs="B Mitra"/>
@@ -9304,7 +9220,6 @@
         </w:rPr>
         <w:t>Rmin</w:t>
       </w:r>
-      <w:proofErr w:type="spellEnd"/>
       <w:r>
         <w:rPr>
           <w:rFonts w:ascii="Comic Sans MS" w:hAnsi="Comic Sans MS" w:cs="B Mitra"/>
@@ -39707,7 +39622,7 @@
         <w:bidi/>
         <w:jc w:val="both"/>
         <w:rPr>
-          <w:rFonts w:ascii="Comic Sans MS" w:hAnsi="Comic Sans MS" w:cs="B Mitra" w:hint="cs"/>
+          <w:rFonts w:ascii="Comic Sans MS" w:hAnsi="Comic Sans MS" w:cs="B Mitra"/>
           <w:sz w:val="24"/>
           <w:szCs w:val="24"/>
           <w:rtl/>
@@ -40727,7 +40642,7 @@
 </file>
 
 <file path=word/styles.xml><?xml version="1.0" encoding="utf-8"?>
-<w:styles xmlns:mc="http://schemas.openxmlformats.org/markup-compatibility/2006" xmlns:r="http://schemas.openxmlformats.org/officeDocument/2006/relationships" xmlns:w="http://schemas.openxmlformats.org/wordprocessingml/2006/main" xmlns:w14="http://schemas.microsoft.com/office/word/2010/wordml" xmlns:w15="http://schemas.microsoft.com/office/word/2012/wordml" xmlns:w16cex="http://schemas.microsoft.com/office/word/2018/wordml/cex" xmlns:w16cid="http://schemas.microsoft.com/office/word/2016/wordml/cid" xmlns:w16="http://schemas.microsoft.com/office/word/2018/wordml" xmlns:w16sdtdh="http://schemas.microsoft.com/office/word/2020/wordml/sdtdatahash" xmlns:w16se="http://schemas.microsoft.com/office/word/2015/wordml/symex" mc:Ignorable="w14 w15 w16se w16cid w16 w16cex w16sdtdh">
+<w:styles xmlns:mc="http://schemas.openxmlformats.org/markup-compatibility/2006" xmlns:r="http://schemas.openxmlformats.org/officeDocument/2006/relationships" xmlns:w="http://schemas.openxmlformats.org/wordprocessingml/2006/main" xmlns:w14="http://schemas.microsoft.com/office/word/2010/wordml" xmlns:w15="http://schemas.microsoft.com/office/word/2012/wordml" xmlns:w16cex="http://schemas.microsoft.com/office/word/2018/wordml/cex" xmlns:w16cid="http://schemas.microsoft.com/office/word/2016/wordml/cid" xmlns:w16="http://schemas.microsoft.com/office/word/2018/wordml" xmlns:w16du="http://schemas.microsoft.com/office/word/2023/wordml/word16du" xmlns:w16sdtdh="http://schemas.microsoft.com/office/word/2020/wordml/sdtdatahash" xmlns:w16se="http://schemas.microsoft.com/office/word/2015/wordml/symex" mc:Ignorable="w14 w15 w16se w16cid w16 w16cex w16sdtdh w16du">
   <w:docDefaults>
     <w:rPrDefault>
       <w:rPr>

</xml_diff>